<commit_message>
ia 80% & update protocol map
</commit_message>
<xml_diff>
--- a/maps/protocole_map.docx
+++ b/maps/protocole_map.docx
@@ -339,6 +339,102 @@
           <w:sz w:val="28"/>
           <w:szCs w:val="28"/>
         </w:rPr>
+        <w:t>X</w:t>
+      </w:r>
+    </w:p>
+    <w:p>
+      <w:pPr>
+        <w:jc w:val="center"/>
+        <w:rPr>
+          <w:rFonts w:ascii="Helvetica Neue Thin" w:hAnsi="Helvetica Neue Thin"/>
+          <w:sz w:val="28"/>
+          <w:szCs w:val="28"/>
+        </w:rPr>
+      </w:pPr>
+      <w:r>
+        <w:rPr>
+          <w:rFonts w:ascii="Helvetica Neue Thin" w:hAnsi="Helvetica Neue Thin"/>
+          <w:sz w:val="28"/>
+          <w:szCs w:val="28"/>
+        </w:rPr>
+        <w:t>BONUS</w:t>
+      </w:r>
+    </w:p>
+    <w:p>
+      <w:pPr>
+        <w:jc w:val="center"/>
+        <w:rPr>
+          <w:rFonts w:ascii="Helvetica Neue Thin" w:hAnsi="Helvetica Neue Thin"/>
+          <w:sz w:val="28"/>
+          <w:szCs w:val="28"/>
+        </w:rPr>
+      </w:pPr>
+    </w:p>
+    <w:p>
+      <w:pPr>
+        <w:jc w:val="center"/>
+        <w:rPr>
+          <w:rFonts w:ascii="Helvetica Neue Thin" w:hAnsi="Helvetica Neue Thin"/>
+          <w:b/>
+          <w:sz w:val="28"/>
+          <w:szCs w:val="28"/>
+        </w:rPr>
+      </w:pPr>
+      <w:r>
+        <w:rPr>
+          <w:rFonts w:ascii="Helvetica Neue Thin" w:hAnsi="Helvetica Neue Thin"/>
+          <w:b/>
+          <w:sz w:val="28"/>
+          <w:szCs w:val="28"/>
+        </w:rPr>
+        <w:t>T</w:t>
+      </w:r>
+    </w:p>
+    <w:p>
+      <w:pPr>
+        <w:jc w:val="center"/>
+        <w:rPr>
+          <w:rFonts w:ascii="Helvetica Neue Thin" w:hAnsi="Helvetica Neue Thin"/>
+          <w:sz w:val="28"/>
+          <w:szCs w:val="28"/>
+        </w:rPr>
+      </w:pPr>
+      <w:r>
+        <w:rPr>
+          <w:rFonts w:ascii="Helvetica Neue Thin" w:hAnsi="Helvetica Neue Thin"/>
+          <w:sz w:val="28"/>
+          <w:szCs w:val="28"/>
+        </w:rPr>
+        <w:t>UN JOUEUR ET UNE BOMBE SUR UNE MEME CASE</w:t>
+      </w:r>
+    </w:p>
+    <w:p>
+      <w:pPr>
+        <w:jc w:val="center"/>
+        <w:rPr>
+          <w:rFonts w:ascii="Helvetica Neue Thin" w:hAnsi="Helvetica Neue Thin"/>
+          <w:sz w:val="28"/>
+          <w:szCs w:val="28"/>
+        </w:rPr>
+      </w:pPr>
+    </w:p>
+    <w:p>
+      <w:pPr>
+        <w:jc w:val="center"/>
+        <w:rPr>
+          <w:rFonts w:ascii="Helvetica Neue Thin" w:hAnsi="Helvetica Neue Thin"/>
+          <w:b/>
+          <w:sz w:val="28"/>
+          <w:szCs w:val="28"/>
+        </w:rPr>
+      </w:pPr>
+      <w:r>
+        <w:rPr>
+          <w:rFonts w:ascii="Helvetica Neue Thin" w:hAnsi="Helvetica Neue Thin"/>
+          <w:b/>
+          <w:sz w:val="28"/>
+          <w:szCs w:val="28"/>
+        </w:rPr>
         <w:t>I</w:t>
       </w:r>
     </w:p>
@@ -463,60 +559,27 @@
         </w:rPr>
         <w:t>PLAYER 2 SPAWN</w:t>
       </w:r>
+    </w:p>
+    <w:p>
+      <w:pPr>
+        <w:rPr>
+          <w:rFonts w:ascii="Helvetica Neue Thin" w:hAnsi="Helvetica Neue Thin"/>
+          <w:sz w:val="32"/>
+          <w:szCs w:val="32"/>
+        </w:rPr>
+      </w:pPr>
+    </w:p>
+    <w:p>
+      <w:pPr>
+        <w:jc w:val="center"/>
+        <w:rPr>
+          <w:rFonts w:ascii="Helvetica Neue Thin" w:hAnsi="Helvetica Neue Thin"/>
+          <w:sz w:val="32"/>
+          <w:szCs w:val="32"/>
+        </w:rPr>
+      </w:pPr>
       <w:bookmarkStart w:id="0" w:name="_GoBack"/>
       <w:bookmarkEnd w:id="0"/>
-    </w:p>
-    <w:p>
-      <w:pPr>
-        <w:jc w:val="center"/>
-        <w:rPr>
-          <w:rFonts w:ascii="Helvetica Neue Thin" w:hAnsi="Helvetica Neue Thin"/>
-          <w:sz w:val="28"/>
-          <w:szCs w:val="28"/>
-        </w:rPr>
-      </w:pPr>
-    </w:p>
-    <w:p>
-      <w:pPr>
-        <w:pBdr>
-          <w:bottom w:val="single" w:sz="12" w:space="1" w:color="auto"/>
-        </w:pBdr>
-        <w:jc w:val="center"/>
-        <w:rPr>
-          <w:rFonts w:ascii="Helvetica Neue Thin" w:hAnsi="Helvetica Neue Thin"/>
-          <w:sz w:val="32"/>
-          <w:szCs w:val="32"/>
-        </w:rPr>
-      </w:pPr>
-    </w:p>
-    <w:p>
-      <w:pPr>
-        <w:rPr>
-          <w:rFonts w:ascii="Helvetica Neue Thin" w:hAnsi="Helvetica Neue Thin"/>
-          <w:sz w:val="32"/>
-          <w:szCs w:val="32"/>
-        </w:rPr>
-      </w:pPr>
-    </w:p>
-    <w:p>
-      <w:pPr>
-        <w:jc w:val="center"/>
-        <w:rPr>
-          <w:rFonts w:ascii="Helvetica Neue Thin" w:hAnsi="Helvetica Neue Thin"/>
-          <w:sz w:val="32"/>
-          <w:szCs w:val="32"/>
-        </w:rPr>
-      </w:pPr>
-    </w:p>
-    <w:p>
-      <w:pPr>
-        <w:jc w:val="center"/>
-        <w:rPr>
-          <w:rFonts w:ascii="Helvetica Neue Thin" w:hAnsi="Helvetica Neue Thin"/>
-          <w:sz w:val="32"/>
-          <w:szCs w:val="32"/>
-        </w:rPr>
-      </w:pPr>
       <w:r>
         <w:rPr>
           <w:rFonts w:ascii="Helvetica Neue Thin" w:hAnsi="Helvetica Neue Thin"/>

</xml_diff>